<commit_message>
fixed admin use case
</commit_message>
<xml_diff>
--- a/documents/SpeculAPP Arhitecture.docx
+++ b/documents/SpeculAPP Arhitecture.docx
@@ -350,6 +350,15 @@
           <w:lang w:val="en-US"/>
         </w:rPr>
         <w:t>Database Schema</w:t>
+      </w:r>
+      <w:r>
+        <w:rPr>
+          <w:b/>
+          <w:sz w:val="28"/>
+          <w:szCs w:val="28"/>
+          <w:lang w:val="en-US"/>
+        </w:rPr>
+        <w:t xml:space="preserve"> (SQL)</w:t>
       </w:r>
     </w:p>
     <w:p>
@@ -528,6 +537,16 @@
     </w:p>
     <w:p>
       <w:pPr>
+        <w:rPr>
+          <w:b/>
+          <w:sz w:val="28"/>
+          <w:szCs w:val="28"/>
+          <w:lang w:val="en-US"/>
+        </w:rPr>
+      </w:pPr>
+    </w:p>
+    <w:p>
+      <w:pPr>
         <w:pStyle w:val="ListParagraph"/>
         <w:numPr>
           <w:ilvl w:val="0"/>
@@ -540,27 +559,6 @@
           <w:lang w:val="en-US"/>
         </w:rPr>
       </w:pPr>
-      <w:bookmarkStart w:id="0" w:name="_GoBack"/>
-      <w:bookmarkEnd w:id="0"/>
-      <w:r>
-        <w:rPr>
-          <w:b/>
-          <w:sz w:val="28"/>
-          <w:szCs w:val="28"/>
-          <w:lang w:val="en-US"/>
-        </w:rPr>
-        <w:t>Use Cases</w:t>
-      </w:r>
-    </w:p>
-    <w:p>
-      <w:pPr>
-        <w:rPr>
-          <w:b/>
-          <w:sz w:val="28"/>
-          <w:szCs w:val="28"/>
-          <w:lang w:val="en-US"/>
-        </w:rPr>
-      </w:pPr>
       <w:r>
         <w:rPr>
           <w:noProof/>
@@ -568,68 +566,13 @@
         </w:rPr>
         <w:lastRenderedPageBreak/>
         <w:drawing>
-          <wp:anchor distT="0" distB="0" distL="114300" distR="114300" simplePos="0" relativeHeight="251661312" behindDoc="0" locked="0" layoutInCell="1" allowOverlap="1" wp14:anchorId="66C09F89" wp14:editId="06B5437C">
-            <wp:simplePos x="0" y="0"/>
-            <wp:positionH relativeFrom="margin">
-              <wp:posOffset>139700</wp:posOffset>
-            </wp:positionH>
-            <wp:positionV relativeFrom="margin">
-              <wp:posOffset>5614670</wp:posOffset>
-            </wp:positionV>
-            <wp:extent cx="5760720" cy="3728085"/>
-            <wp:effectExtent l="0" t="0" r="0" b="5715"/>
-            <wp:wrapSquare wrapText="bothSides"/>
-            <wp:docPr id="4" name="Picture 4"/>
-            <wp:cNvGraphicFramePr>
-              <a:graphicFrameLocks xmlns:a="http://schemas.openxmlformats.org/drawingml/2006/main" noChangeAspect="1"/>
-            </wp:cNvGraphicFramePr>
-            <a:graphic xmlns:a="http://schemas.openxmlformats.org/drawingml/2006/main">
-              <a:graphicData uri="http://schemas.openxmlformats.org/drawingml/2006/picture">
-                <pic:pic xmlns:pic="http://schemas.openxmlformats.org/drawingml/2006/picture">
-                  <pic:nvPicPr>
-                    <pic:cNvPr id="4" name="AdminUseCase.png"/>
-                    <pic:cNvPicPr/>
-                  </pic:nvPicPr>
-                  <pic:blipFill>
-                    <a:blip r:embed="rId6">
-                      <a:extLst>
-                        <a:ext uri="{28A0092B-C50C-407E-A947-70E740481C1C}">
-                          <a14:useLocalDpi xmlns:a14="http://schemas.microsoft.com/office/drawing/2010/main" val="0"/>
-                        </a:ext>
-                      </a:extLst>
-                    </a:blip>
-                    <a:stretch>
-                      <a:fillRect/>
-                    </a:stretch>
-                  </pic:blipFill>
-                  <pic:spPr>
-                    <a:xfrm>
-                      <a:off x="0" y="0"/>
-                      <a:ext cx="5760720" cy="3728085"/>
-                    </a:xfrm>
-                    <a:prstGeom prst="rect">
-                      <a:avLst/>
-                    </a:prstGeom>
-                  </pic:spPr>
-                </pic:pic>
-              </a:graphicData>
-            </a:graphic>
-          </wp:anchor>
-        </w:drawing>
-      </w:r>
-      <w:r>
-        <w:rPr>
-          <w:noProof/>
-          <w:lang w:eastAsia="ro-RO"/>
-        </w:rPr>
-        <w:drawing>
-          <wp:anchor distT="0" distB="0" distL="114300" distR="114300" simplePos="0" relativeHeight="251659264" behindDoc="0" locked="0" layoutInCell="1" allowOverlap="1" wp14:anchorId="591C587C" wp14:editId="2F7B6982">
+          <wp:anchor distT="0" distB="0" distL="114300" distR="114300" simplePos="0" relativeHeight="251659264" behindDoc="0" locked="0" layoutInCell="1" allowOverlap="1" wp14:anchorId="431557D7" wp14:editId="24D7B2CA">
             <wp:simplePos x="0" y="0"/>
             <wp:positionH relativeFrom="margin">
               <wp:posOffset>165100</wp:posOffset>
             </wp:positionH>
             <wp:positionV relativeFrom="margin">
-              <wp:align>top</wp:align>
+              <wp:posOffset>444500</wp:posOffset>
             </wp:positionV>
             <wp:extent cx="5760720" cy="5135245"/>
             <wp:effectExtent l="0" t="0" r="0" b="8255"/>
@@ -646,7 +589,7 @@
                     <pic:cNvPicPr/>
                   </pic:nvPicPr>
                   <pic:blipFill>
-                    <a:blip r:embed="rId7">
+                    <a:blip r:embed="rId6">
                       <a:extLst>
                         <a:ext uri="{28A0092B-C50C-407E-A947-70E740481C1C}">
                           <a14:useLocalDpi xmlns:a14="http://schemas.microsoft.com/office/drawing/2010/main" val="0"/>
@@ -674,6 +617,82 @@
       </w:r>
       <w:r>
         <w:rPr>
+          <w:b/>
+          <w:sz w:val="28"/>
+          <w:szCs w:val="28"/>
+          <w:lang w:val="en-US"/>
+        </w:rPr>
+        <w:t>Use Cases</w:t>
+      </w:r>
+      <w:bookmarkStart w:id="0" w:name="_GoBack"/>
+      <w:bookmarkEnd w:id="0"/>
+    </w:p>
+    <w:p>
+      <w:pPr>
+        <w:rPr>
+          <w:b/>
+          <w:sz w:val="28"/>
+          <w:szCs w:val="28"/>
+          <w:lang w:val="en-US"/>
+        </w:rPr>
+      </w:pPr>
+      <w:r>
+        <w:rPr>
+          <w:noProof/>
+          <w:lang w:eastAsia="ro-RO"/>
+        </w:rPr>
+        <w:drawing>
+          <wp:anchor distT="0" distB="0" distL="114300" distR="114300" simplePos="0" relativeHeight="251661312" behindDoc="0" locked="0" layoutInCell="1" allowOverlap="1" wp14:anchorId="40AD4CD0" wp14:editId="5368AC7D">
+            <wp:simplePos x="0" y="0"/>
+            <wp:positionH relativeFrom="margin">
+              <wp:posOffset>152400</wp:posOffset>
+            </wp:positionH>
+            <wp:positionV relativeFrom="margin">
+              <wp:posOffset>5857875</wp:posOffset>
+            </wp:positionV>
+            <wp:extent cx="5760720" cy="3450590"/>
+            <wp:effectExtent l="0" t="0" r="0" b="0"/>
+            <wp:wrapSquare wrapText="bothSides"/>
+            <wp:docPr id="5" name="Picture 5"/>
+            <wp:cNvGraphicFramePr>
+              <a:graphicFrameLocks xmlns:a="http://schemas.openxmlformats.org/drawingml/2006/main" noChangeAspect="1"/>
+            </wp:cNvGraphicFramePr>
+            <a:graphic xmlns:a="http://schemas.openxmlformats.org/drawingml/2006/main">
+              <a:graphicData uri="http://schemas.openxmlformats.org/drawingml/2006/picture">
+                <pic:pic xmlns:pic="http://schemas.openxmlformats.org/drawingml/2006/picture">
+                  <pic:nvPicPr>
+                    <pic:cNvPr id="5" name="AdminUseCase2.png"/>
+                    <pic:cNvPicPr/>
+                  </pic:nvPicPr>
+                  <pic:blipFill>
+                    <a:blip r:embed="rId7">
+                      <a:extLst>
+                        <a:ext uri="{28A0092B-C50C-407E-A947-70E740481C1C}">
+                          <a14:useLocalDpi xmlns:a14="http://schemas.microsoft.com/office/drawing/2010/main" val="0"/>
+                        </a:ext>
+                      </a:extLst>
+                    </a:blip>
+                    <a:stretch>
+                      <a:fillRect/>
+                    </a:stretch>
+                  </pic:blipFill>
+                  <pic:spPr>
+                    <a:xfrm>
+                      <a:off x="0" y="0"/>
+                      <a:ext cx="5760720" cy="3450590"/>
+                    </a:xfrm>
+                    <a:prstGeom prst="rect">
+                      <a:avLst/>
+                    </a:prstGeom>
+                  </pic:spPr>
+                </pic:pic>
+              </a:graphicData>
+            </a:graphic>
+          </wp:anchor>
+        </w:drawing>
+      </w:r>
+      <w:r>
+        <w:rPr>
           <w:noProof/>
           <w:lang w:eastAsia="ro-RO"/>
         </w:rPr>
@@ -701,7 +720,7 @@
                     <pic:cNvPicPr/>
                   </pic:nvPicPr>
                   <pic:blipFill>
-                    <a:blip r:embed="rId6">
+                    <a:blip r:embed="rId8">
                       <a:extLst>
                         <a:ext uri="{28A0092B-C50C-407E-A947-70E740481C1C}">
                           <a14:useLocalDpi xmlns:a14="http://schemas.microsoft.com/office/drawing/2010/main" val="0"/>

</xml_diff>

<commit_message>
Fixed User UCD & CD
</commit_message>
<xml_diff>
--- a/documents/SpeculAPP Arhitecture.docx
+++ b/documents/SpeculAPP Arhitecture.docx
@@ -12,7 +12,6 @@
           <w:lang w:val="en-US"/>
         </w:rPr>
       </w:pPr>
-      <w:proofErr w:type="spellStart"/>
       <w:r>
         <w:rPr>
           <w:b/>
@@ -20,17 +19,7 @@
           <w:szCs w:val="36"/>
           <w:lang w:val="en-US"/>
         </w:rPr>
-        <w:t>SpeculAPP</w:t>
-      </w:r>
-      <w:proofErr w:type="spellEnd"/>
-      <w:r>
-        <w:rPr>
-          <w:b/>
-          <w:sz w:val="36"/>
-          <w:szCs w:val="36"/>
-          <w:lang w:val="en-US"/>
-        </w:rPr>
-        <w:t xml:space="preserve"> </w:t>
+        <w:t xml:space="preserve">SpeculAPP </w:t>
       </w:r>
       <w:proofErr w:type="spellStart"/>
       <w:r>
@@ -127,106 +116,56 @@
           <w:lang w:val="en-US"/>
         </w:rPr>
       </w:pPr>
-    </w:p>
-    <w:p>
-      <w:pPr>
-        <w:rPr>
-          <w:b/>
-          <w:sz w:val="28"/>
-          <w:szCs w:val="28"/>
-          <w:lang w:val="en-US"/>
-        </w:rPr>
-      </w:pPr>
-    </w:p>
-    <w:p>
-      <w:pPr>
-        <w:rPr>
-          <w:b/>
-          <w:sz w:val="28"/>
-          <w:szCs w:val="28"/>
-          <w:lang w:val="en-US"/>
-        </w:rPr>
-      </w:pPr>
-    </w:p>
-    <w:p>
-      <w:pPr>
-        <w:rPr>
-          <w:b/>
-          <w:sz w:val="28"/>
-          <w:szCs w:val="28"/>
-          <w:lang w:val="en-US"/>
-        </w:rPr>
-      </w:pPr>
-    </w:p>
-    <w:p>
-      <w:pPr>
-        <w:rPr>
-          <w:b/>
-          <w:sz w:val="28"/>
-          <w:szCs w:val="28"/>
-          <w:lang w:val="en-US"/>
-        </w:rPr>
-      </w:pPr>
-    </w:p>
-    <w:p>
-      <w:pPr>
-        <w:rPr>
-          <w:b/>
-          <w:sz w:val="28"/>
-          <w:szCs w:val="28"/>
-          <w:lang w:val="en-US"/>
-        </w:rPr>
-      </w:pPr>
-    </w:p>
-    <w:p>
-      <w:pPr>
-        <w:rPr>
-          <w:b/>
-          <w:sz w:val="28"/>
-          <w:szCs w:val="28"/>
-          <w:lang w:val="en-US"/>
-        </w:rPr>
-      </w:pPr>
-    </w:p>
-    <w:p>
-      <w:pPr>
-        <w:rPr>
-          <w:b/>
-          <w:sz w:val="28"/>
-          <w:szCs w:val="28"/>
-          <w:lang w:val="en-US"/>
-        </w:rPr>
-      </w:pPr>
-    </w:p>
-    <w:p>
-      <w:pPr>
-        <w:rPr>
-          <w:b/>
-          <w:sz w:val="28"/>
-          <w:szCs w:val="28"/>
-          <w:lang w:val="en-US"/>
-        </w:rPr>
-      </w:pPr>
-    </w:p>
-    <w:p>
-      <w:pPr>
-        <w:rPr>
-          <w:b/>
-          <w:sz w:val="28"/>
-          <w:szCs w:val="28"/>
-          <w:lang w:val="en-US"/>
-        </w:rPr>
-      </w:pPr>
-    </w:p>
-    <w:p>
-      <w:pPr>
-        <w:rPr>
-          <w:b/>
-          <w:sz w:val="28"/>
-          <w:szCs w:val="28"/>
-          <w:lang w:val="en-US"/>
-        </w:rPr>
-      </w:pPr>
+      <w:r>
+        <w:rPr>
+          <w:b/>
+          <w:noProof/>
+          <w:sz w:val="28"/>
+          <w:szCs w:val="28"/>
+          <w:lang w:eastAsia="ro-RO"/>
+        </w:rPr>
+        <w:drawing>
+          <wp:inline distT="0" distB="0" distL="0" distR="0">
+            <wp:extent cx="5760720" cy="4147820"/>
+            <wp:effectExtent l="0" t="0" r="0" b="0"/>
+            <wp:docPr id="7" name="Picture 7"/>
+            <wp:cNvGraphicFramePr>
+              <a:graphicFrameLocks xmlns:a="http://schemas.openxmlformats.org/drawingml/2006/main" noChangeAspect="1"/>
+            </wp:cNvGraphicFramePr>
+            <a:graphic xmlns:a="http://schemas.openxmlformats.org/drawingml/2006/main">
+              <a:graphicData uri="http://schemas.openxmlformats.org/drawingml/2006/picture">
+                <pic:pic xmlns:pic="http://schemas.openxmlformats.org/drawingml/2006/picture">
+                  <pic:nvPicPr>
+                    <pic:cNvPr id="7" name="SpeculApp class driagram 3.0.png"/>
+                    <pic:cNvPicPr/>
+                  </pic:nvPicPr>
+                  <pic:blipFill>
+                    <a:blip r:embed="rId5" cstate="print">
+                      <a:extLst>
+                        <a:ext uri="{28A0092B-C50C-407E-A947-70E740481C1C}">
+                          <a14:useLocalDpi xmlns:a14="http://schemas.microsoft.com/office/drawing/2010/main" val="0"/>
+                        </a:ext>
+                      </a:extLst>
+                    </a:blip>
+                    <a:stretch>
+                      <a:fillRect/>
+                    </a:stretch>
+                  </pic:blipFill>
+                  <pic:spPr>
+                    <a:xfrm>
+                      <a:off x="0" y="0"/>
+                      <a:ext cx="5760720" cy="4147820"/>
+                    </a:xfrm>
+                    <a:prstGeom prst="rect">
+                      <a:avLst/>
+                    </a:prstGeom>
+                  </pic:spPr>
+                </pic:pic>
+              </a:graphicData>
+            </a:graphic>
+          </wp:inline>
+        </w:drawing>
+      </w:r>
     </w:p>
     <w:p>
       <w:pPr>
@@ -419,13 +358,13 @@
           <w:lang w:eastAsia="ro-RO"/>
         </w:rPr>
         <w:drawing>
-          <wp:anchor distT="0" distB="0" distL="114300" distR="114300" simplePos="0" relativeHeight="251658240" behindDoc="0" locked="0" layoutInCell="1" allowOverlap="1" wp14:anchorId="2A7AB4AD" wp14:editId="40721A81">
+          <wp:anchor distT="0" distB="0" distL="114300" distR="114300" simplePos="0" relativeHeight="251658240" behindDoc="0" locked="0" layoutInCell="1" allowOverlap="1" wp14:anchorId="4BE89BD4" wp14:editId="35AEE517">
             <wp:simplePos x="0" y="0"/>
             <wp:positionH relativeFrom="margin">
-              <wp:align>center</wp:align>
+              <wp:posOffset>-447040</wp:posOffset>
             </wp:positionH>
             <wp:positionV relativeFrom="margin">
-              <wp:align>center</wp:align>
+              <wp:posOffset>2702560</wp:posOffset>
             </wp:positionV>
             <wp:extent cx="6654800" cy="4006215"/>
             <wp:effectExtent l="0" t="0" r="0" b="0"/>
@@ -442,7 +381,7 @@
                     <pic:cNvPicPr/>
                   </pic:nvPicPr>
                   <pic:blipFill>
-                    <a:blip r:embed="rId5">
+                    <a:blip r:embed="rId6">
                       <a:extLst>
                         <a:ext uri="{28A0092B-C50C-407E-A947-70E740481C1C}">
                           <a14:useLocalDpi xmlns:a14="http://schemas.microsoft.com/office/drawing/2010/main" val="0"/>
@@ -507,46 +446,6 @@
     </w:p>
     <w:p>
       <w:pPr>
-        <w:rPr>
-          <w:b/>
-          <w:sz w:val="28"/>
-          <w:szCs w:val="28"/>
-          <w:lang w:val="en-US"/>
-        </w:rPr>
-      </w:pPr>
-    </w:p>
-    <w:p>
-      <w:pPr>
-        <w:rPr>
-          <w:b/>
-          <w:sz w:val="28"/>
-          <w:szCs w:val="28"/>
-          <w:lang w:val="en-US"/>
-        </w:rPr>
-      </w:pPr>
-    </w:p>
-    <w:p>
-      <w:pPr>
-        <w:rPr>
-          <w:b/>
-          <w:sz w:val="28"/>
-          <w:szCs w:val="28"/>
-          <w:lang w:val="en-US"/>
-        </w:rPr>
-      </w:pPr>
-    </w:p>
-    <w:p>
-      <w:pPr>
-        <w:rPr>
-          <w:b/>
-          <w:sz w:val="28"/>
-          <w:szCs w:val="28"/>
-          <w:lang w:val="en-US"/>
-        </w:rPr>
-      </w:pPr>
-    </w:p>
-    <w:p>
-      <w:pPr>
         <w:pStyle w:val="ListParagraph"/>
         <w:numPr>
           <w:ilvl w:val="0"/>
@@ -561,23 +460,34 @@
       </w:pPr>
       <w:r>
         <w:rPr>
+          <w:b/>
+          <w:sz w:val="28"/>
+          <w:szCs w:val="28"/>
+          <w:lang w:val="en-US"/>
+        </w:rPr>
+        <w:lastRenderedPageBreak/>
+        <w:t>Use Cases</w:t>
+      </w:r>
+      <w:bookmarkStart w:id="0" w:name="_GoBack"/>
+      <w:bookmarkEnd w:id="0"/>
+      <w:r>
+        <w:rPr>
           <w:noProof/>
           <w:lang w:eastAsia="ro-RO"/>
         </w:rPr>
-        <w:lastRenderedPageBreak/>
         <w:drawing>
-          <wp:anchor distT="0" distB="0" distL="114300" distR="114300" simplePos="0" relativeHeight="251659264" behindDoc="0" locked="0" layoutInCell="1" allowOverlap="1" wp14:anchorId="431557D7" wp14:editId="24D7B2CA">
+          <wp:anchor distT="0" distB="0" distL="114300" distR="114300" simplePos="0" relativeHeight="251662336" behindDoc="0" locked="0" layoutInCell="1" allowOverlap="1" wp14:anchorId="76D40179" wp14:editId="3E496EAD">
             <wp:simplePos x="0" y="0"/>
             <wp:positionH relativeFrom="margin">
-              <wp:posOffset>165100</wp:posOffset>
+              <wp:posOffset>167640</wp:posOffset>
             </wp:positionH>
             <wp:positionV relativeFrom="margin">
-              <wp:posOffset>444500</wp:posOffset>
+              <wp:posOffset>628015</wp:posOffset>
             </wp:positionV>
-            <wp:extent cx="5760720" cy="5135245"/>
-            <wp:effectExtent l="0" t="0" r="0" b="8255"/>
+            <wp:extent cx="5760720" cy="5106670"/>
+            <wp:effectExtent l="0" t="0" r="0" b="0"/>
             <wp:wrapSquare wrapText="bothSides"/>
-            <wp:docPr id="2" name="Picture 2"/>
+            <wp:docPr id="8" name="Picture 8"/>
             <wp:cNvGraphicFramePr>
               <a:graphicFrameLocks xmlns:a="http://schemas.openxmlformats.org/drawingml/2006/main" noChangeAspect="1"/>
             </wp:cNvGraphicFramePr>
@@ -585,11 +495,11 @@
               <a:graphicData uri="http://schemas.openxmlformats.org/drawingml/2006/picture">
                 <pic:pic xmlns:pic="http://schemas.openxmlformats.org/drawingml/2006/picture">
                   <pic:nvPicPr>
-                    <pic:cNvPr id="2" name="UseCaseDiagramSpeculApp.png"/>
+                    <pic:cNvPr id="8" name="UserUseCaseDiagram.png"/>
                     <pic:cNvPicPr/>
                   </pic:nvPicPr>
                   <pic:blipFill>
-                    <a:blip r:embed="rId6">
+                    <a:blip r:embed="rId7">
                       <a:extLst>
                         <a:ext uri="{28A0092B-C50C-407E-A947-70E740481C1C}">
                           <a14:useLocalDpi xmlns:a14="http://schemas.microsoft.com/office/drawing/2010/main" val="0"/>
@@ -603,7 +513,7 @@
                   <pic:spPr>
                     <a:xfrm>
                       <a:off x="0" y="0"/>
-                      <a:ext cx="5760720" cy="5135245"/>
+                      <a:ext cx="5760720" cy="5106670"/>
                     </a:xfrm>
                     <a:prstGeom prst="rect">
                       <a:avLst/>
@@ -617,32 +527,11 @@
       </w:r>
       <w:r>
         <w:rPr>
-          <w:b/>
-          <w:sz w:val="28"/>
-          <w:szCs w:val="28"/>
-          <w:lang w:val="en-US"/>
-        </w:rPr>
-        <w:t>Use Cases</w:t>
-      </w:r>
-      <w:bookmarkStart w:id="0" w:name="_GoBack"/>
-      <w:bookmarkEnd w:id="0"/>
-    </w:p>
-    <w:p>
-      <w:pPr>
-        <w:rPr>
-          <w:b/>
-          <w:sz w:val="28"/>
-          <w:szCs w:val="28"/>
-          <w:lang w:val="en-US"/>
-        </w:rPr>
-      </w:pPr>
-      <w:r>
-        <w:rPr>
           <w:noProof/>
           <w:lang w:eastAsia="ro-RO"/>
         </w:rPr>
         <w:drawing>
-          <wp:anchor distT="0" distB="0" distL="114300" distR="114300" simplePos="0" relativeHeight="251661312" behindDoc="0" locked="0" layoutInCell="1" allowOverlap="1" wp14:anchorId="40AD4CD0" wp14:editId="5368AC7D">
+          <wp:anchor distT="0" distB="0" distL="114300" distR="114300" simplePos="0" relativeHeight="251661312" behindDoc="0" locked="0" layoutInCell="1" allowOverlap="1" wp14:anchorId="2227B618" wp14:editId="688188FD">
             <wp:simplePos x="0" y="0"/>
             <wp:positionH relativeFrom="margin">
               <wp:posOffset>152400</wp:posOffset>
@@ -665,7 +554,7 @@
                     <pic:cNvPicPr/>
                   </pic:nvPicPr>
                   <pic:blipFill>
-                    <a:blip r:embed="rId7">
+                    <a:blip r:embed="rId8">
                       <a:extLst>
                         <a:ext uri="{28A0092B-C50C-407E-A947-70E740481C1C}">
                           <a14:useLocalDpi xmlns:a14="http://schemas.microsoft.com/office/drawing/2010/main" val="0"/>
@@ -697,7 +586,7 @@
           <w:lang w:eastAsia="ro-RO"/>
         </w:rPr>
         <w:drawing>
-          <wp:anchor distT="0" distB="0" distL="114300" distR="114300" simplePos="0" relativeHeight="251660288" behindDoc="0" locked="0" layoutInCell="1" allowOverlap="1" wp14:anchorId="32147081" wp14:editId="552CD988">
+          <wp:anchor distT="0" distB="0" distL="114300" distR="114300" simplePos="0" relativeHeight="251660288" behindDoc="0" locked="0" layoutInCell="1" allowOverlap="1" wp14:anchorId="4C713CAF" wp14:editId="2F31D932">
             <wp:simplePos x="0" y="0"/>
             <wp:positionH relativeFrom="margin">
               <wp:posOffset>8775700</wp:posOffset>
@@ -720,7 +609,7 @@
                     <pic:cNvPicPr/>
                   </pic:nvPicPr>
                   <pic:blipFill>
-                    <a:blip r:embed="rId8">
+                    <a:blip r:embed="rId9">
                       <a:extLst>
                         <a:ext uri="{28A0092B-C50C-407E-A947-70E740481C1C}">
                           <a14:useLocalDpi xmlns:a14="http://schemas.microsoft.com/office/drawing/2010/main" val="0"/>

</xml_diff>